<commit_message>
sprint backlog 1 corrected
</commit_message>
<xml_diff>
--- a/backlogs/sprint backlog 1.docx
+++ b/backlogs/sprint backlog 1.docx
@@ -156,11 +156,13 @@
       <w:tr>
         <w:trPr>
           <w:cnfStyle w:val="000000100000" w:firstRow="0" w:lastRow="0" w:firstColumn="0" w:lastColumn="0" w:oddVBand="0" w:evenVBand="0" w:oddHBand="1" w:evenHBand="0" w:firstRowFirstColumn="0" w:firstRowLastColumn="0" w:lastRowFirstColumn="0" w:lastRowLastColumn="0"/>
+          <w:trHeight w:val="550"/>
         </w:trPr>
         <w:tc>
           <w:tcPr>
             <w:cnfStyle w:val="001000000000" w:firstRow="0" w:lastRow="0" w:firstColumn="1" w:lastColumn="0" w:oddVBand="0" w:evenVBand="0" w:oddHBand="0" w:evenHBand="0" w:firstRowFirstColumn="0" w:firstRowLastColumn="0" w:lastRowFirstColumn="0" w:lastRowLastColumn="0"/>
             <w:tcW w:w="483" w:type="dxa"/>
+            <w:vMerge w:val="restart"/>
           </w:tcPr>
           <w:p>
             <w:r>
@@ -171,31 +173,14 @@
         <w:tc>
           <w:tcPr>
             <w:tcW w:w="2662" w:type="dxa"/>
-          </w:tcPr>
-          <w:p>
-            <w:pPr>
-              <w:cnfStyle w:val="000000100000" w:firstRow="0" w:lastRow="0" w:firstColumn="0" w:lastColumn="0" w:oddVBand="0" w:evenVBand="0" w:oddHBand="1" w:evenHBand="0" w:firstRowFirstColumn="0" w:firstRowLastColumn="0" w:lastRowFirstColumn="0" w:lastRowLastColumn="0"/>
-            </w:pPr>
-            <w:r>
-              <w:t>I want to be able to</w:t>
-            </w:r>
-            <w:r>
-              <w:t xml:space="preserve"> </w:t>
-            </w:r>
-            <w:r>
-              <w:t>access rolling functionality directly after opening the app</w:t>
-            </w:r>
-            <w:r>
-              <w:t xml:space="preserve">. </w:t>
-            </w:r>
-            <w:r>
-              <w:t>So that</w:t>
-            </w:r>
-            <w:r>
-              <w:t xml:space="preserve"> </w:t>
-            </w:r>
-            <w:r>
-              <w:t>I don’t need to search for the function</w:t>
+            <w:vMerge w:val="restart"/>
+          </w:tcPr>
+          <w:p>
+            <w:pPr>
+              <w:cnfStyle w:val="000000100000" w:firstRow="0" w:lastRow="0" w:firstColumn="0" w:lastColumn="0" w:oddVBand="0" w:evenVBand="0" w:oddHBand="1" w:evenHBand="0" w:firstRowFirstColumn="0" w:firstRowLastColumn="0" w:lastRowFirstColumn="0" w:lastRowLastColumn="0"/>
+            </w:pPr>
+            <w:r>
+              <w:t>I want to be able to access rolling functionality directly after opening the app. So that I don’t need to search for the function</w:t>
             </w:r>
           </w:p>
         </w:tc>
@@ -208,88 +193,177 @@
               <w:cnfStyle w:val="000000100000" w:firstRow="0" w:lastRow="0" w:firstColumn="0" w:lastColumn="0" w:oddVBand="0" w:evenVBand="0" w:oddHBand="1" w:evenHBand="0" w:firstRowFirstColumn="0" w:firstRowLastColumn="0" w:lastRowFirstColumn="0" w:lastRowLastColumn="0"/>
             </w:pPr>
             <w:r>
-              <w:t>Design user interface for Dice Roll page</w:t>
-            </w:r>
-          </w:p>
-        </w:tc>
-        <w:tc>
-          <w:tcPr>
-            <w:tcW w:w="750" w:type="dxa"/>
-          </w:tcPr>
-          <w:p>
-            <w:pPr>
-              <w:cnfStyle w:val="000000100000" w:firstRow="0" w:lastRow="0" w:firstColumn="0" w:lastColumn="0" w:oddVBand="0" w:evenVBand="0" w:oddHBand="1" w:evenHBand="0" w:firstRowFirstColumn="0" w:firstRowLastColumn="0" w:lastRowFirstColumn="0" w:lastRowLastColumn="0"/>
-            </w:pPr>
-          </w:p>
-        </w:tc>
-        <w:tc>
-          <w:tcPr>
-            <w:tcW w:w="750" w:type="dxa"/>
-          </w:tcPr>
-          <w:p>
-            <w:pPr>
-              <w:cnfStyle w:val="000000100000" w:firstRow="0" w:lastRow="0" w:firstColumn="0" w:lastColumn="0" w:oddVBand="0" w:evenVBand="0" w:oddHBand="1" w:evenHBand="0" w:firstRowFirstColumn="0" w:firstRowLastColumn="0" w:lastRowFirstColumn="0" w:lastRowLastColumn="0"/>
-            </w:pPr>
-          </w:p>
-        </w:tc>
-        <w:tc>
-          <w:tcPr>
-            <w:tcW w:w="750" w:type="dxa"/>
-          </w:tcPr>
-          <w:p>
-            <w:pPr>
-              <w:cnfStyle w:val="000000100000" w:firstRow="0" w:lastRow="0" w:firstColumn="0" w:lastColumn="0" w:oddVBand="0" w:evenVBand="0" w:oddHBand="1" w:evenHBand="0" w:firstRowFirstColumn="0" w:firstRowLastColumn="0" w:lastRowFirstColumn="0" w:lastRowLastColumn="0"/>
-            </w:pPr>
-          </w:p>
-        </w:tc>
-        <w:tc>
-          <w:tcPr>
-            <w:tcW w:w="750" w:type="dxa"/>
-          </w:tcPr>
-          <w:p>
-            <w:pPr>
-              <w:cnfStyle w:val="000000100000" w:firstRow="0" w:lastRow="0" w:firstColumn="0" w:lastColumn="0" w:oddVBand="0" w:evenVBand="0" w:oddHBand="1" w:evenHBand="0" w:firstRowFirstColumn="0" w:firstRowLastColumn="0" w:lastRowFirstColumn="0" w:lastRowLastColumn="0"/>
-            </w:pPr>
-          </w:p>
-        </w:tc>
-        <w:tc>
-          <w:tcPr>
-            <w:tcW w:w="750" w:type="dxa"/>
-          </w:tcPr>
-          <w:p>
-            <w:pPr>
-              <w:cnfStyle w:val="000000100000" w:firstRow="0" w:lastRow="0" w:firstColumn="0" w:lastColumn="0" w:oddVBand="0" w:evenVBand="0" w:oddHBand="1" w:evenHBand="0" w:firstRowFirstColumn="0" w:firstRowLastColumn="0" w:lastRowFirstColumn="0" w:lastRowLastColumn="0"/>
-            </w:pPr>
-          </w:p>
-        </w:tc>
-        <w:tc>
-          <w:tcPr>
-            <w:tcW w:w="750" w:type="dxa"/>
-          </w:tcPr>
-          <w:p>
-            <w:pPr>
-              <w:cnfStyle w:val="000000100000" w:firstRow="0" w:lastRow="0" w:firstColumn="0" w:lastColumn="0" w:oddVBand="0" w:evenVBand="0" w:oddHBand="1" w:evenHBand="0" w:firstRowFirstColumn="0" w:firstRowLastColumn="0" w:lastRowFirstColumn="0" w:lastRowLastColumn="0"/>
-            </w:pPr>
-          </w:p>
-        </w:tc>
-        <w:tc>
-          <w:tcPr>
-            <w:tcW w:w="750" w:type="dxa"/>
-          </w:tcPr>
-          <w:p>
-            <w:pPr>
-              <w:cnfStyle w:val="000000100000" w:firstRow="0" w:lastRow="0" w:firstColumn="0" w:lastColumn="0" w:oddVBand="0" w:evenVBand="0" w:oddHBand="1" w:evenHBand="0" w:firstRowFirstColumn="0" w:firstRowLastColumn="0" w:lastRowFirstColumn="0" w:lastRowLastColumn="0"/>
-            </w:pPr>
+              <w:t>Design user interface</w:t>
+            </w:r>
+          </w:p>
+        </w:tc>
+        <w:tc>
+          <w:tcPr>
+            <w:tcW w:w="750" w:type="dxa"/>
+          </w:tcPr>
+          <w:p>
+            <w:pPr>
+              <w:cnfStyle w:val="000000100000" w:firstRow="0" w:lastRow="0" w:firstColumn="0" w:lastColumn="0" w:oddVBand="0" w:evenVBand="0" w:oddHBand="1" w:evenHBand="0" w:firstRowFirstColumn="0" w:firstRowLastColumn="0" w:lastRowFirstColumn="0" w:lastRowLastColumn="0"/>
+            </w:pPr>
+            <w:r>
+              <w:t>2</w:t>
+            </w:r>
+          </w:p>
+        </w:tc>
+        <w:tc>
+          <w:tcPr>
+            <w:tcW w:w="750" w:type="dxa"/>
+          </w:tcPr>
+          <w:p>
+            <w:pPr>
+              <w:cnfStyle w:val="000000100000" w:firstRow="0" w:lastRow="0" w:firstColumn="0" w:lastColumn="0" w:oddVBand="0" w:evenVBand="0" w:oddHBand="1" w:evenHBand="0" w:firstRowFirstColumn="0" w:firstRowLastColumn="0" w:lastRowFirstColumn="0" w:lastRowLastColumn="0"/>
+            </w:pPr>
+            <w:r>
+              <w:t>2</w:t>
+            </w:r>
+          </w:p>
+        </w:tc>
+        <w:tc>
+          <w:tcPr>
+            <w:tcW w:w="750" w:type="dxa"/>
+          </w:tcPr>
+          <w:p>
+            <w:pPr>
+              <w:cnfStyle w:val="000000100000" w:firstRow="0" w:lastRow="0" w:firstColumn="0" w:lastColumn="0" w:oddVBand="0" w:evenVBand="0" w:oddHBand="1" w:evenHBand="0" w:firstRowFirstColumn="0" w:firstRowLastColumn="0" w:lastRowFirstColumn="0" w:lastRowLastColumn="0"/>
+            </w:pPr>
+            <w:r>
+              <w:t>0</w:t>
+            </w:r>
+          </w:p>
+        </w:tc>
+        <w:tc>
+          <w:tcPr>
+            <w:tcW w:w="750" w:type="dxa"/>
+          </w:tcPr>
+          <w:p>
+            <w:pPr>
+              <w:cnfStyle w:val="000000100000" w:firstRow="0" w:lastRow="0" w:firstColumn="0" w:lastColumn="0" w:oddVBand="0" w:evenVBand="0" w:oddHBand="1" w:evenHBand="0" w:firstRowFirstColumn="0" w:firstRowLastColumn="0" w:lastRowFirstColumn="0" w:lastRowLastColumn="0"/>
+            </w:pPr>
+            <w:r>
+              <w:t>0</w:t>
+            </w:r>
+          </w:p>
+        </w:tc>
+        <w:tc>
+          <w:tcPr>
+            <w:tcW w:w="750" w:type="dxa"/>
+          </w:tcPr>
+          <w:p>
+            <w:pPr>
+              <w:cnfStyle w:val="000000100000" w:firstRow="0" w:lastRow="0" w:firstColumn="0" w:lastColumn="0" w:oddVBand="0" w:evenVBand="0" w:oddHBand="1" w:evenHBand="0" w:firstRowFirstColumn="0" w:firstRowLastColumn="0" w:lastRowFirstColumn="0" w:lastRowLastColumn="0"/>
+            </w:pPr>
+            <w:r>
+              <w:t>0</w:t>
+            </w:r>
+          </w:p>
+        </w:tc>
+        <w:tc>
+          <w:tcPr>
+            <w:tcW w:w="750" w:type="dxa"/>
+          </w:tcPr>
+          <w:p>
+            <w:pPr>
+              <w:cnfStyle w:val="000000100000" w:firstRow="0" w:lastRow="0" w:firstColumn="0" w:lastColumn="0" w:oddVBand="0" w:evenVBand="0" w:oddHBand="1" w:evenHBand="0" w:firstRowFirstColumn="0" w:firstRowLastColumn="0" w:lastRowFirstColumn="0" w:lastRowLastColumn="0"/>
+            </w:pPr>
+            <w:r>
+              <w:t>0</w:t>
+            </w:r>
+          </w:p>
+        </w:tc>
+        <w:tc>
+          <w:tcPr>
+            <w:tcW w:w="750" w:type="dxa"/>
+          </w:tcPr>
+          <w:p>
+            <w:pPr>
+              <w:cnfStyle w:val="000000100000" w:firstRow="0" w:lastRow="0" w:firstColumn="0" w:lastColumn="0" w:oddVBand="0" w:evenVBand="0" w:oddHBand="1" w:evenHBand="0" w:firstRowFirstColumn="0" w:firstRowLastColumn="0" w:lastRowFirstColumn="0" w:lastRowLastColumn="0"/>
+            </w:pPr>
+            <w:r>
+              <w:t>0</w:t>
+            </w:r>
           </w:p>
         </w:tc>
       </w:tr>
       <w:tr>
+        <w:trPr>
+          <w:trHeight w:val="550"/>
+        </w:trPr>
         <w:tc>
           <w:tcPr>
             <w:cnfStyle w:val="001000000000" w:firstRow="0" w:lastRow="0" w:firstColumn="1" w:lastColumn="0" w:oddVBand="0" w:evenVBand="0" w:oddHBand="0" w:evenHBand="0" w:firstRowFirstColumn="0" w:firstRowLastColumn="0" w:lastRowFirstColumn="0" w:lastRowLastColumn="0"/>
             <w:tcW w:w="483" w:type="dxa"/>
-          </w:tcPr>
-          <w:p>
+            <w:vMerge/>
+          </w:tcPr>
+          <w:p/>
+        </w:tc>
+        <w:tc>
+          <w:tcPr>
+            <w:tcW w:w="2662" w:type="dxa"/>
+            <w:vMerge/>
+            <w:shd w:val="clear" w:color="auto" w:fill="B4C6E7" w:themeFill="accent1" w:themeFillTint="66"/>
+          </w:tcPr>
+          <w:p>
+            <w:pPr>
+              <w:cnfStyle w:val="000000000000" w:firstRow="0" w:lastRow="0" w:firstColumn="0" w:lastColumn="0" w:oddVBand="0" w:evenVBand="0" w:oddHBand="0" w:evenHBand="0" w:firstRowFirstColumn="0" w:firstRowLastColumn="0" w:lastRowFirstColumn="0" w:lastRowLastColumn="0"/>
+            </w:pPr>
+          </w:p>
+        </w:tc>
+        <w:tc>
+          <w:tcPr>
+            <w:tcW w:w="1980" w:type="dxa"/>
+            <w:shd w:val="clear" w:color="auto" w:fill="B4C6E7" w:themeFill="accent1" w:themeFillTint="66"/>
+          </w:tcPr>
+          <w:p>
+            <w:pPr>
+              <w:cnfStyle w:val="000000000000" w:firstRow="0" w:lastRow="0" w:firstColumn="0" w:lastColumn="0" w:oddVBand="0" w:evenVBand="0" w:oddHBand="0" w:evenHBand="0" w:firstRowFirstColumn="0" w:firstRowLastColumn="0" w:lastRowFirstColumn="0" w:lastRowLastColumn="0"/>
+            </w:pPr>
+            <w:r>
+              <w:t>Connect UI elements in the code</w:t>
+            </w:r>
+          </w:p>
+        </w:tc>
+        <w:tc>
+          <w:tcPr>
+            <w:tcW w:w="750" w:type="dxa"/>
+            <w:shd w:val="clear" w:color="auto" w:fill="B4C6E7" w:themeFill="accent1" w:themeFillTint="66"/>
+          </w:tcPr>
+          <w:p>
+            <w:pPr>
+              <w:cnfStyle w:val="000000000000" w:firstRow="0" w:lastRow="0" w:firstColumn="0" w:lastColumn="0" w:oddVBand="0" w:evenVBand="0" w:oddHBand="0" w:evenHBand="0" w:firstRowFirstColumn="0" w:firstRowLastColumn="0" w:lastRowFirstColumn="0" w:lastRowLastColumn="0"/>
+            </w:pPr>
+            <w:r>
+              <w:t>0</w:t>
+            </w:r>
+          </w:p>
+        </w:tc>
+        <w:tc>
+          <w:tcPr>
+            <w:tcW w:w="750" w:type="dxa"/>
+            <w:shd w:val="clear" w:color="auto" w:fill="B4C6E7" w:themeFill="accent1" w:themeFillTint="66"/>
+          </w:tcPr>
+          <w:p>
+            <w:pPr>
+              <w:cnfStyle w:val="000000000000" w:firstRow="0" w:lastRow="0" w:firstColumn="0" w:lastColumn="0" w:oddVBand="0" w:evenVBand="0" w:oddHBand="0" w:evenHBand="0" w:firstRowFirstColumn="0" w:firstRowLastColumn="0" w:lastRowFirstColumn="0" w:lastRowLastColumn="0"/>
+            </w:pPr>
+            <w:r>
+              <w:t>0</w:t>
+            </w:r>
+          </w:p>
+        </w:tc>
+        <w:tc>
+          <w:tcPr>
+            <w:tcW w:w="750" w:type="dxa"/>
+            <w:shd w:val="clear" w:color="auto" w:fill="B4C6E7" w:themeFill="accent1" w:themeFillTint="66"/>
+          </w:tcPr>
+          <w:p>
+            <w:pPr>
+              <w:cnfStyle w:val="000000000000" w:firstRow="0" w:lastRow="0" w:firstColumn="0" w:lastColumn="0" w:oddVBand="0" w:evenVBand="0" w:oddHBand="0" w:evenHBand="0" w:firstRowFirstColumn="0" w:firstRowLastColumn="0" w:lastRowFirstColumn="0" w:lastRowLastColumn="0"/>
+            </w:pPr>
             <w:r>
               <w:t>2</w:t>
             </w:r>
@@ -297,7 +371,205 @@
         </w:tc>
         <w:tc>
           <w:tcPr>
+            <w:tcW w:w="750" w:type="dxa"/>
+            <w:shd w:val="clear" w:color="auto" w:fill="B4C6E7" w:themeFill="accent1" w:themeFillTint="66"/>
+          </w:tcPr>
+          <w:p>
+            <w:pPr>
+              <w:cnfStyle w:val="000000000000" w:firstRow="0" w:lastRow="0" w:firstColumn="0" w:lastColumn="0" w:oddVBand="0" w:evenVBand="0" w:oddHBand="0" w:evenHBand="0" w:firstRowFirstColumn="0" w:firstRowLastColumn="0" w:lastRowFirstColumn="0" w:lastRowLastColumn="0"/>
+            </w:pPr>
+            <w:r>
+              <w:t>2</w:t>
+            </w:r>
+          </w:p>
+        </w:tc>
+        <w:tc>
+          <w:tcPr>
+            <w:tcW w:w="750" w:type="dxa"/>
+            <w:shd w:val="clear" w:color="auto" w:fill="B4C6E7" w:themeFill="accent1" w:themeFillTint="66"/>
+          </w:tcPr>
+          <w:p>
+            <w:pPr>
+              <w:cnfStyle w:val="000000000000" w:firstRow="0" w:lastRow="0" w:firstColumn="0" w:lastColumn="0" w:oddVBand="0" w:evenVBand="0" w:oddHBand="0" w:evenHBand="0" w:firstRowFirstColumn="0" w:firstRowLastColumn="0" w:lastRowFirstColumn="0" w:lastRowLastColumn="0"/>
+            </w:pPr>
+            <w:r>
+              <w:t>0</w:t>
+            </w:r>
+          </w:p>
+        </w:tc>
+        <w:tc>
+          <w:tcPr>
+            <w:tcW w:w="750" w:type="dxa"/>
+            <w:shd w:val="clear" w:color="auto" w:fill="B4C6E7" w:themeFill="accent1" w:themeFillTint="66"/>
+          </w:tcPr>
+          <w:p>
+            <w:pPr>
+              <w:cnfStyle w:val="000000000000" w:firstRow="0" w:lastRow="0" w:firstColumn="0" w:lastColumn="0" w:oddVBand="0" w:evenVBand="0" w:oddHBand="0" w:evenHBand="0" w:firstRowFirstColumn="0" w:firstRowLastColumn="0" w:lastRowFirstColumn="0" w:lastRowLastColumn="0"/>
+            </w:pPr>
+            <w:r>
+              <w:t>0</w:t>
+            </w:r>
+          </w:p>
+        </w:tc>
+        <w:tc>
+          <w:tcPr>
+            <w:tcW w:w="750" w:type="dxa"/>
+            <w:shd w:val="clear" w:color="auto" w:fill="B4C6E7" w:themeFill="accent1" w:themeFillTint="66"/>
+          </w:tcPr>
+          <w:p>
+            <w:pPr>
+              <w:cnfStyle w:val="000000000000" w:firstRow="0" w:lastRow="0" w:firstColumn="0" w:lastColumn="0" w:oddVBand="0" w:evenVBand="0" w:oddHBand="0" w:evenHBand="0" w:firstRowFirstColumn="0" w:firstRowLastColumn="0" w:lastRowFirstColumn="0" w:lastRowLastColumn="0"/>
+            </w:pPr>
+            <w:r>
+              <w:t>0</w:t>
+            </w:r>
+          </w:p>
+        </w:tc>
+      </w:tr>
+      <w:tr>
+        <w:trPr>
+          <w:cnfStyle w:val="000000100000" w:firstRow="0" w:lastRow="0" w:firstColumn="0" w:lastColumn="0" w:oddVBand="0" w:evenVBand="0" w:oddHBand="1" w:evenHBand="0" w:firstRowFirstColumn="0" w:firstRowLastColumn="0" w:lastRowFirstColumn="0" w:lastRowLastColumn="0"/>
+          <w:trHeight w:val="550"/>
+        </w:trPr>
+        <w:tc>
+          <w:tcPr>
+            <w:cnfStyle w:val="001000000000" w:firstRow="0" w:lastRow="0" w:firstColumn="1" w:lastColumn="0" w:oddVBand="0" w:evenVBand="0" w:oddHBand="0" w:evenHBand="0" w:firstRowFirstColumn="0" w:firstRowLastColumn="0" w:lastRowFirstColumn="0" w:lastRowLastColumn="0"/>
+            <w:tcW w:w="483" w:type="dxa"/>
+            <w:vMerge/>
+          </w:tcPr>
+          <w:p/>
+        </w:tc>
+        <w:tc>
+          <w:tcPr>
             <w:tcW w:w="2662" w:type="dxa"/>
+            <w:vMerge/>
+          </w:tcPr>
+          <w:p>
+            <w:pPr>
+              <w:cnfStyle w:val="000000100000" w:firstRow="0" w:lastRow="0" w:firstColumn="0" w:lastColumn="0" w:oddVBand="0" w:evenVBand="0" w:oddHBand="1" w:evenHBand="0" w:firstRowFirstColumn="0" w:firstRowLastColumn="0" w:lastRowFirstColumn="0" w:lastRowLastColumn="0"/>
+            </w:pPr>
+          </w:p>
+        </w:tc>
+        <w:tc>
+          <w:tcPr>
+            <w:tcW w:w="1980" w:type="dxa"/>
+          </w:tcPr>
+          <w:p>
+            <w:pPr>
+              <w:cnfStyle w:val="000000100000" w:firstRow="0" w:lastRow="0" w:firstColumn="0" w:lastColumn="0" w:oddVBand="0" w:evenVBand="0" w:oddHBand="1" w:evenHBand="0" w:firstRowFirstColumn="0" w:firstRowLastColumn="0" w:lastRowFirstColumn="0" w:lastRowLastColumn="0"/>
+            </w:pPr>
+            <w:r>
+              <w:t>Write code for button and other elements</w:t>
+            </w:r>
+          </w:p>
+        </w:tc>
+        <w:tc>
+          <w:tcPr>
+            <w:tcW w:w="750" w:type="dxa"/>
+          </w:tcPr>
+          <w:p>
+            <w:pPr>
+              <w:cnfStyle w:val="000000100000" w:firstRow="0" w:lastRow="0" w:firstColumn="0" w:lastColumn="0" w:oddVBand="0" w:evenVBand="0" w:oddHBand="1" w:evenHBand="0" w:firstRowFirstColumn="0" w:firstRowLastColumn="0" w:lastRowFirstColumn="0" w:lastRowLastColumn="0"/>
+            </w:pPr>
+            <w:r>
+              <w:t>0</w:t>
+            </w:r>
+          </w:p>
+        </w:tc>
+        <w:tc>
+          <w:tcPr>
+            <w:tcW w:w="750" w:type="dxa"/>
+          </w:tcPr>
+          <w:p>
+            <w:pPr>
+              <w:cnfStyle w:val="000000100000" w:firstRow="0" w:lastRow="0" w:firstColumn="0" w:lastColumn="0" w:oddVBand="0" w:evenVBand="0" w:oddHBand="1" w:evenHBand="0" w:firstRowFirstColumn="0" w:firstRowLastColumn="0" w:lastRowFirstColumn="0" w:lastRowLastColumn="0"/>
+            </w:pPr>
+            <w:r>
+              <w:t>0</w:t>
+            </w:r>
+          </w:p>
+        </w:tc>
+        <w:tc>
+          <w:tcPr>
+            <w:tcW w:w="750" w:type="dxa"/>
+          </w:tcPr>
+          <w:p>
+            <w:pPr>
+              <w:cnfStyle w:val="000000100000" w:firstRow="0" w:lastRow="0" w:firstColumn="0" w:lastColumn="0" w:oddVBand="0" w:evenVBand="0" w:oddHBand="1" w:evenHBand="0" w:firstRowFirstColumn="0" w:firstRowLastColumn="0" w:lastRowFirstColumn="0" w:lastRowLastColumn="0"/>
+            </w:pPr>
+            <w:r>
+              <w:t>0</w:t>
+            </w:r>
+          </w:p>
+        </w:tc>
+        <w:tc>
+          <w:tcPr>
+            <w:tcW w:w="750" w:type="dxa"/>
+          </w:tcPr>
+          <w:p>
+            <w:pPr>
+              <w:cnfStyle w:val="000000100000" w:firstRow="0" w:lastRow="0" w:firstColumn="0" w:lastColumn="0" w:oddVBand="0" w:evenVBand="0" w:oddHBand="1" w:evenHBand="0" w:firstRowFirstColumn="0" w:firstRowLastColumn="0" w:lastRowFirstColumn="0" w:lastRowLastColumn="0"/>
+            </w:pPr>
+            <w:r>
+              <w:t>0</w:t>
+            </w:r>
+          </w:p>
+        </w:tc>
+        <w:tc>
+          <w:tcPr>
+            <w:tcW w:w="750" w:type="dxa"/>
+          </w:tcPr>
+          <w:p>
+            <w:pPr>
+              <w:cnfStyle w:val="000000100000" w:firstRow="0" w:lastRow="0" w:firstColumn="0" w:lastColumn="0" w:oddVBand="0" w:evenVBand="0" w:oddHBand="1" w:evenHBand="0" w:firstRowFirstColumn="0" w:firstRowLastColumn="0" w:lastRowFirstColumn="0" w:lastRowLastColumn="0"/>
+            </w:pPr>
+            <w:r>
+              <w:t>2</w:t>
+            </w:r>
+          </w:p>
+        </w:tc>
+        <w:tc>
+          <w:tcPr>
+            <w:tcW w:w="750" w:type="dxa"/>
+          </w:tcPr>
+          <w:p>
+            <w:pPr>
+              <w:cnfStyle w:val="000000100000" w:firstRow="0" w:lastRow="0" w:firstColumn="0" w:lastColumn="0" w:oddVBand="0" w:evenVBand="0" w:oddHBand="1" w:evenHBand="0" w:firstRowFirstColumn="0" w:firstRowLastColumn="0" w:lastRowFirstColumn="0" w:lastRowLastColumn="0"/>
+            </w:pPr>
+            <w:r>
+              <w:t>2</w:t>
+            </w:r>
+          </w:p>
+        </w:tc>
+        <w:tc>
+          <w:tcPr>
+            <w:tcW w:w="750" w:type="dxa"/>
+          </w:tcPr>
+          <w:p>
+            <w:pPr>
+              <w:cnfStyle w:val="000000100000" w:firstRow="0" w:lastRow="0" w:firstColumn="0" w:lastColumn="0" w:oddVBand="0" w:evenVBand="0" w:oddHBand="1" w:evenHBand="0" w:firstRowFirstColumn="0" w:firstRowLastColumn="0" w:lastRowFirstColumn="0" w:lastRowLastColumn="0"/>
+            </w:pPr>
+            <w:r>
+              <w:t>0</w:t>
+            </w:r>
+          </w:p>
+        </w:tc>
+      </w:tr>
+      <w:tr>
+        <w:tc>
+          <w:tcPr>
+            <w:cnfStyle w:val="001000000000" w:firstRow="0" w:lastRow="0" w:firstColumn="1" w:lastColumn="0" w:oddVBand="0" w:evenVBand="0" w:oddHBand="0" w:evenHBand="0" w:firstRowFirstColumn="0" w:firstRowLastColumn="0" w:lastRowFirstColumn="0" w:lastRowLastColumn="0"/>
+            <w:tcW w:w="483" w:type="dxa"/>
+          </w:tcPr>
+          <w:p>
+            <w:r>
+              <w:t>2</w:t>
+            </w:r>
+          </w:p>
+        </w:tc>
+        <w:tc>
+          <w:tcPr>
+            <w:tcW w:w="2662" w:type="dxa"/>
           </w:tcPr>
           <w:p>
             <w:pPr>
@@ -307,16 +579,7 @@
               <w:t>I want to be able to</w:t>
             </w:r>
             <w:r>
-              <w:t xml:space="preserve"> </w:t>
-            </w:r>
-            <w:r>
-              <w:t>get random results every time I roll</w:t>
-            </w:r>
-            <w:r>
-              <w:t xml:space="preserve">. So that </w:t>
-            </w:r>
-            <w:r>
-              <w:t>the app can be useful</w:t>
+              <w:t xml:space="preserve"> get random results every time I roll. So that the app can be useful</w:t>
             </w:r>
           </w:p>
         </w:tc>
@@ -328,12 +591,6 @@
             <w:pPr>
               <w:cnfStyle w:val="000000000000" w:firstRow="0" w:lastRow="0" w:firstColumn="0" w:lastColumn="0" w:oddVBand="0" w:evenVBand="0" w:oddHBand="0" w:evenHBand="0" w:firstRowFirstColumn="0" w:firstRowLastColumn="0" w:lastRowFirstColumn="0" w:lastRowLastColumn="0"/>
             </w:pPr>
-            <w:r>
-              <w:t xml:space="preserve">Write code for </w:t>
-            </w:r>
-            <w:r>
-              <w:t>generating random results.</w:t>
-            </w:r>
           </w:p>
         </w:tc>
         <w:tc>
@@ -434,22 +691,13 @@
               <w:t>I want to be able to</w:t>
             </w:r>
             <w:r>
-              <w:t xml:space="preserve"> </w:t>
-            </w:r>
-            <w:r>
-              <w:t>see graphically what is the result</w:t>
-            </w:r>
-            <w:r>
-              <w:t xml:space="preserve">. </w:t>
+              <w:t xml:space="preserve"> see graphically what is the result. </w:t>
             </w:r>
             <w:r>
               <w:t>So that</w:t>
             </w:r>
             <w:r>
-              <w:t xml:space="preserve"> </w:t>
-            </w:r>
-            <w:r>
-              <w:t>it can look realistic when I roll a dice</w:t>
+              <w:t xml:space="preserve"> it can look realistic when I roll a dice</w:t>
             </w:r>
           </w:p>
         </w:tc>
@@ -461,9 +709,6 @@
             <w:pPr>
               <w:cnfStyle w:val="000000100000" w:firstRow="0" w:lastRow="0" w:firstColumn="0" w:lastColumn="0" w:oddVBand="0" w:evenVBand="0" w:oddHBand="1" w:evenHBand="0" w:firstRowFirstColumn="0" w:firstRowLastColumn="0" w:lastRowFirstColumn="0" w:lastRowLastColumn="0"/>
             </w:pPr>
-            <w:r>
-              <w:t>Add dice images in the code</w:t>
-            </w:r>
           </w:p>
         </w:tc>
         <w:tc>
@@ -561,25 +806,13 @@
               <w:t>I want to be able to</w:t>
             </w:r>
             <w:r>
-              <w:t xml:space="preserve"> </w:t>
-            </w:r>
-            <w:r>
-              <w:t>see the results of my previous rolls</w:t>
-            </w:r>
-            <w:r>
-              <w:t xml:space="preserve">. </w:t>
+              <w:t xml:space="preserve"> see the results of my previous rolls. </w:t>
             </w:r>
             <w:r>
               <w:t>So that</w:t>
             </w:r>
             <w:r>
-              <w:t xml:space="preserve"> </w:t>
-            </w:r>
-            <w:r>
-              <w:t>I can know the app isn’t giving the same result all the time</w:t>
-            </w:r>
-            <w:r>
-              <w:t xml:space="preserve">. </w:t>
+              <w:t xml:space="preserve"> I can know the app isn’t giving the same result all the time. </w:t>
             </w:r>
           </w:p>
         </w:tc>
@@ -591,9 +824,6 @@
             <w:pPr>
               <w:cnfStyle w:val="000000000000" w:firstRow="0" w:lastRow="0" w:firstColumn="0" w:lastColumn="0" w:oddVBand="0" w:evenVBand="0" w:oddHBand="0" w:evenHBand="0" w:firstRowFirstColumn="0" w:firstRowLastColumn="0" w:lastRowFirstColumn="0" w:lastRowLastColumn="0"/>
             </w:pPr>
-            <w:r>
-              <w:t>Add code to record previous results</w:t>
-            </w:r>
           </w:p>
         </w:tc>
         <w:tc>
@@ -694,22 +924,13 @@
               <w:t>I want to be able to</w:t>
             </w:r>
             <w:r>
-              <w:t xml:space="preserve"> </w:t>
-            </w:r>
-            <w:r>
-              <w:t>toss a coin as well</w:t>
-            </w:r>
-            <w:r>
-              <w:t xml:space="preserve">. </w:t>
+              <w:t xml:space="preserve"> toss a coin as well. </w:t>
             </w:r>
             <w:r>
               <w:t>So that</w:t>
             </w:r>
             <w:r>
-              <w:t xml:space="preserve"> </w:t>
-            </w:r>
-            <w:r>
-              <w:t>I don’t need to download another app for that</w:t>
+              <w:t xml:space="preserve"> I don’t need to download another app for that</w:t>
             </w:r>
           </w:p>
         </w:tc>
@@ -721,9 +942,6 @@
             <w:pPr>
               <w:cnfStyle w:val="000000100000" w:firstRow="0" w:lastRow="0" w:firstColumn="0" w:lastColumn="0" w:oddVBand="0" w:evenVBand="0" w:oddHBand="1" w:evenHBand="0" w:firstRowFirstColumn="0" w:firstRowLastColumn="0" w:lastRowFirstColumn="0" w:lastRowLastColumn="0"/>
             </w:pPr>
-            <w:r>
-              <w:t>Add code for coin toss</w:t>
-            </w:r>
           </w:p>
         </w:tc>
         <w:tc>
@@ -821,22 +1039,13 @@
               <w:t>I want to be able to</w:t>
             </w:r>
             <w:r>
-              <w:t xml:space="preserve"> </w:t>
-            </w:r>
-            <w:r>
-              <w:t>get a random number between specified numbers</w:t>
-            </w:r>
-            <w:r>
-              <w:t xml:space="preserve">. </w:t>
+              <w:t xml:space="preserve"> get a random number between specified numbers. </w:t>
             </w:r>
             <w:r>
               <w:t>So that</w:t>
             </w:r>
             <w:r>
-              <w:t xml:space="preserve"> </w:t>
-            </w:r>
-            <w:r>
-              <w:t>I don’t need to download another app for that</w:t>
+              <w:t xml:space="preserve"> I don’t need to download another app for that</w:t>
             </w:r>
           </w:p>
         </w:tc>
@@ -848,9 +1057,6 @@
             <w:pPr>
               <w:cnfStyle w:val="000000000000" w:firstRow="0" w:lastRow="0" w:firstColumn="0" w:lastColumn="0" w:oddVBand="0" w:evenVBand="0" w:oddHBand="0" w:evenHBand="0" w:firstRowFirstColumn="0" w:firstRowLastColumn="0" w:lastRowFirstColumn="0" w:lastRowLastColumn="0"/>
             </w:pPr>
-            <w:r>
-              <w:t>Add code to generate numbers between a domain of numbers</w:t>
-            </w:r>
           </w:p>
         </w:tc>
         <w:tc>
@@ -951,22 +1157,13 @@
               <w:t>I want to be able to</w:t>
             </w:r>
             <w:r>
-              <w:t xml:space="preserve"> </w:t>
-            </w:r>
-            <w:r>
-              <w:t>change colors of my dice</w:t>
-            </w:r>
-            <w:r>
-              <w:t xml:space="preserve">. </w:t>
+              <w:t xml:space="preserve"> change colors of my dice. </w:t>
             </w:r>
             <w:r>
               <w:t>So that</w:t>
             </w:r>
             <w:r>
-              <w:t xml:space="preserve"> </w:t>
-            </w:r>
-            <w:r>
-              <w:t>I can choose a color for myself</w:t>
+              <w:t xml:space="preserve"> I can choose a color for myself</w:t>
             </w:r>
           </w:p>
         </w:tc>
@@ -978,9 +1175,6 @@
             <w:pPr>
               <w:cnfStyle w:val="000000100000" w:firstRow="0" w:lastRow="0" w:firstColumn="0" w:lastColumn="0" w:oddVBand="0" w:evenVBand="0" w:oddHBand="1" w:evenHBand="0" w:firstRowFirstColumn="0" w:firstRowLastColumn="0" w:lastRowFirstColumn="0" w:lastRowLastColumn="0"/>
             </w:pPr>
-            <w:r>
-              <w:t>Add code a and</w:t>
-            </w:r>
           </w:p>
         </w:tc>
         <w:tc>
@@ -1078,22 +1272,13 @@
               <w:t>I want to be able to</w:t>
             </w:r>
             <w:r>
-              <w:t xml:space="preserve"> </w:t>
-            </w:r>
-            <w:r>
-              <w:t>roll dice 10 times in one click</w:t>
-            </w:r>
-            <w:r>
-              <w:t xml:space="preserve">. </w:t>
+              <w:t xml:space="preserve"> roll dice 10 times in one click. </w:t>
             </w:r>
             <w:r>
               <w:t>So that</w:t>
             </w:r>
             <w:r>
-              <w:t xml:space="preserve"> </w:t>
-            </w:r>
-            <w:r>
-              <w:t>I can see which number is most popular</w:t>
+              <w:t xml:space="preserve"> I can see which number is most popular</w:t>
             </w:r>
           </w:p>
         </w:tc>
@@ -1205,22 +1390,13 @@
               <w:t>I want to be able to</w:t>
             </w:r>
             <w:r>
-              <w:t xml:space="preserve"> </w:t>
-            </w:r>
-            <w:r>
-              <w:t>send feedback to developer</w:t>
-            </w:r>
-            <w:r>
-              <w:t xml:space="preserve">. </w:t>
+              <w:t xml:space="preserve"> send feedback to developer. </w:t>
             </w:r>
             <w:r>
               <w:t>So that</w:t>
             </w:r>
             <w:r>
-              <w:t xml:space="preserve"> </w:t>
-            </w:r>
-            <w:r>
-              <w:t>I can yell at them if something does not work</w:t>
+              <w:t xml:space="preserve"> I can yell at them if something does not work</w:t>
             </w:r>
           </w:p>
         </w:tc>

</xml_diff>